<commit_message>
updated readme for suffix count
</commit_message>
<xml_diff>
--- a/Syllabus/COP3530_Syllabus_Su22.docx
+++ b/Syllabus/COP3530_Syllabus_Su22.docx
@@ -188,13 +188,7 @@
               <w:rPr>
                 <w:color w:val="0070C0"/>
               </w:rPr>
-              <w:t xml:space="preserve">, </w:t>
-            </w:r>
-            <w:r>
-              <w:rPr>
-                <w:color w:val="0070C0"/>
-              </w:rPr>
-              <w:t>W, F</w:t>
+              <w:t>, W, F</w:t>
             </w:r>
             <w:r>
               <w:rPr>
@@ -319,7 +313,7 @@
               <w:rPr>
                 <w:color w:val="0070C0"/>
               </w:rPr>
-              <w:t>T | Period 3 (11:00 AM - 12:</w:t>
+              <w:t>T | P3 (11:00 AM - 12:</w:t>
             </w:r>
             <w:r>
               <w:rPr>
@@ -407,7 +401,7 @@
               <w:rPr>
                 <w:color w:val="0070C0"/>
               </w:rPr>
-              <w:t>T | Period 4 (12:30 PM - 1:</w:t>
+              <w:t>T | P4 (12:30 PM - 1:</w:t>
             </w:r>
             <w:r>
               <w:rPr>
@@ -492,7 +486,7 @@
               <w:rPr>
                 <w:color w:val="0070C0"/>
               </w:rPr>
-              <w:t>T | Period 6 (3:30 PM - 4:</w:t>
+              <w:t>T | P6 (3:30 PM - 4:</w:t>
             </w:r>
             <w:r>
               <w:rPr>
@@ -577,7 +571,7 @@
               <w:rPr>
                 <w:color w:val="0070C0"/>
               </w:rPr>
-              <w:t>T | Period 7 (5:00 PM - 6:</w:t>
+              <w:t>T | P7 (5:00 PM - 6:</w:t>
             </w:r>
             <w:r>
               <w:rPr>
@@ -1016,28 +1010,18 @@
           <w:color w:val="0070C0"/>
         </w:rPr>
       </w:pPr>
-      <w:proofErr w:type="spellStart"/>
-      <w:r>
-        <w:rPr>
-          <w:color w:val="0070C0"/>
-        </w:rPr>
-        <w:t>Hoda</w:t>
-      </w:r>
-      <w:proofErr w:type="spellEnd"/>
-      <w:r>
-        <w:rPr>
-          <w:color w:val="0070C0"/>
-        </w:rPr>
-        <w:t xml:space="preserve"> </w:t>
-      </w:r>
-      <w:proofErr w:type="spellStart"/>
+      <w:r>
+        <w:rPr>
+          <w:color w:val="0070C0"/>
+        </w:rPr>
+        <w:t xml:space="preserve">Hoda </w:t>
+      </w:r>
       <w:r>
         <w:rPr>
           <w:color w:val="0070C0"/>
         </w:rPr>
         <w:t>Shajari</w:t>
       </w:r>
-      <w:proofErr w:type="spellEnd"/>
       <w:r>
         <w:rPr>
           <w:color w:val="0070C0"/>
@@ -1550,13 +1534,7 @@
           <w:rPr>
             <w:rStyle w:val="Hyperlink"/>
           </w:rPr>
-          <w:t>https://opendsa-ser</w:t>
-        </w:r>
-        <w:r>
-          <w:rPr>
-            <w:rStyle w:val="Hyperlink"/>
-          </w:rPr>
-          <w:t>ver.cs.vt.edu/ODSA/Books/Everything/html/index.html</w:t>
+          <w:t>https://opendsa-server.cs.vt.edu/ODSA/Books/Everything/html/index.html</w:t>
         </w:r>
       </w:hyperlink>
       <w:r>
@@ -2025,14 +2003,7 @@
                 <w:color w:val="0070C0"/>
                 <w:szCs w:val="22"/>
               </w:rPr>
-              <w:t xml:space="preserve"> / </w:t>
-            </w:r>
-            <w:r>
-              <w:rPr>
-                <w:color w:val="0070C0"/>
-                <w:szCs w:val="22"/>
-              </w:rPr>
-              <w:t>Trees &amp; Traversals</w:t>
+              <w:t xml:space="preserve"> / Trees &amp; Traversals</w:t>
             </w:r>
           </w:p>
         </w:tc>
@@ -2202,14 +2173,7 @@
                 <w:color w:val="0070C0"/>
                 <w:szCs w:val="22"/>
               </w:rPr>
-              <w:t xml:space="preserve"> / </w:t>
-            </w:r>
-            <w:r>
-              <w:rPr>
-                <w:color w:val="0070C0"/>
-                <w:szCs w:val="22"/>
-              </w:rPr>
-              <w:t>Balanced Trees</w:t>
+              <w:t xml:space="preserve"> / Balanced Trees</w:t>
             </w:r>
             <w:r>
               <w:rPr>
@@ -2516,14 +2480,7 @@
                 <w:color w:val="0070C0"/>
                 <w:szCs w:val="22"/>
               </w:rPr>
-              <w:t xml:space="preserve">/ </w:t>
-            </w:r>
-            <w:r>
-              <w:rPr>
-                <w:color w:val="0070C0"/>
-                <w:szCs w:val="22"/>
-              </w:rPr>
-              <w:t>Sorting</w:t>
+              <w:t>/ Sorting</w:t>
             </w:r>
           </w:p>
         </w:tc>
@@ -2556,29 +2513,6 @@
                 <w:vertAlign w:val="subscript"/>
               </w:rPr>
               <w:t>1</w:t>
-            </w:r>
-            <w:r>
-              <w:rPr>
-                <w:color w:val="0070C0"/>
-                <w:szCs w:val="22"/>
-                <w:vertAlign w:val="subscript"/>
-              </w:rPr>
-              <w:t xml:space="preserve">, </w:t>
-            </w:r>
-            <w:r>
-              <w:rPr>
-                <w:color w:val="0070C0"/>
-                <w:szCs w:val="22"/>
-              </w:rPr>
-              <w:t>Q</w:t>
-            </w:r>
-            <w:r>
-              <w:rPr>
-                <w:color w:val="0070C0"/>
-                <w:szCs w:val="22"/>
-                <w:vertAlign w:val="subscript"/>
-              </w:rPr>
-              <w:t>5</w:t>
             </w:r>
           </w:p>
         </w:tc>
@@ -2706,14 +2640,7 @@
                 <w:color w:val="0070C0"/>
                 <w:szCs w:val="22"/>
               </w:rPr>
-              <w:t xml:space="preserve"> </w:t>
-            </w:r>
-            <w:r>
-              <w:rPr>
-                <w:color w:val="0070C0"/>
-                <w:szCs w:val="22"/>
-              </w:rPr>
-              <w:t>/ Exam 1</w:t>
+              <w:t xml:space="preserve"> / Exam 1</w:t>
             </w:r>
           </w:p>
         </w:tc>
@@ -2746,6 +2673,29 @@
                 <w:vertAlign w:val="subscript"/>
               </w:rPr>
               <w:t>1</w:t>
+            </w:r>
+            <w:r>
+              <w:rPr>
+                <w:color w:val="0070C0"/>
+                <w:szCs w:val="22"/>
+                <w:vertAlign w:val="subscript"/>
+              </w:rPr>
+              <w:t xml:space="preserve">, </w:t>
+            </w:r>
+            <w:r>
+              <w:rPr>
+                <w:color w:val="0070C0"/>
+                <w:szCs w:val="22"/>
+              </w:rPr>
+              <w:t>Q</w:t>
+            </w:r>
+            <w:r>
+              <w:rPr>
+                <w:color w:val="0070C0"/>
+                <w:szCs w:val="22"/>
+                <w:vertAlign w:val="subscript"/>
+              </w:rPr>
+              <w:t>5</w:t>
             </w:r>
             <w:r>
               <w:rPr>
@@ -3486,21 +3436,7 @@
                 <w:color w:val="0070C0"/>
                 <w:szCs w:val="22"/>
               </w:rPr>
-              <w:t>Greedy Algorithms</w:t>
-            </w:r>
-            <w:r>
-              <w:rPr>
-                <w:color w:val="0070C0"/>
-                <w:szCs w:val="22"/>
-              </w:rPr>
-              <w:t xml:space="preserve"> / </w:t>
-            </w:r>
-            <w:r>
-              <w:rPr>
-                <w:color w:val="0070C0"/>
-                <w:szCs w:val="22"/>
-              </w:rPr>
-              <w:t>Dynamic Programming</w:t>
+              <w:t>Greedy Algorithms / Dynamic Programming</w:t>
             </w:r>
           </w:p>
         </w:tc>
@@ -3678,14 +3614,7 @@
                 <w:color w:val="0070C0"/>
                 <w:szCs w:val="22"/>
               </w:rPr>
-              <w:t xml:space="preserve"> </w:t>
-            </w:r>
-            <w:r>
-              <w:rPr>
-                <w:color w:val="0070C0"/>
-                <w:szCs w:val="22"/>
-              </w:rPr>
-              <w:t>Q</w:t>
+              <w:t xml:space="preserve"> Q</w:t>
             </w:r>
             <w:r>
               <w:rPr>
@@ -4235,13 +4164,7 @@
               <w:rPr>
                 <w:color w:val="0070C0"/>
               </w:rPr>
-              <w:t xml:space="preserve"> </w:t>
-            </w:r>
-            <w:r>
-              <w:rPr>
-                <w:color w:val="0070C0"/>
-              </w:rPr>
-              <w:t>l</w:t>
+              <w:t xml:space="preserve"> l</w:t>
             </w:r>
             <w:r>
               <w:rPr>
@@ -4402,13 +4325,7 @@
               <w:rPr>
                 <w:color w:val="0070C0"/>
               </w:rPr>
-              <w:t>10</w:t>
-            </w:r>
-            <w:r>
-              <w:rPr>
-                <w:color w:val="0070C0"/>
-              </w:rPr>
-              <w:t>%</w:t>
+              <w:t>10%</w:t>
             </w:r>
           </w:p>
         </w:tc>
@@ -4591,13 +4508,7 @@
               <w:rPr>
                 <w:color w:val="0070C0"/>
               </w:rPr>
-              <w:t>1</w:t>
-            </w:r>
-            <w:r>
-              <w:rPr>
-                <w:color w:val="0070C0"/>
-              </w:rPr>
-              <w:t>2</w:t>
+              <w:t>12</w:t>
             </w:r>
             <w:r>
               <w:rPr>
@@ -6344,13 +6255,7 @@
         <w:rPr>
           <w:color w:val="0070C0"/>
         </w:rPr>
-        <w:t xml:space="preserve">Exams will be in person </w:t>
-      </w:r>
-      <w:r>
-        <w:rPr>
-          <w:color w:val="0070C0"/>
-        </w:rPr>
-        <w:t>for all sections except the UF Online Program (UFOL)</w:t>
+        <w:t>Exams will be in person for all sections except the UF Online Program (UFOL)</w:t>
       </w:r>
       <w:r>
         <w:rPr>

</xml_diff>